<commit_message>
created webpage starting point
</commit_message>
<xml_diff>
--- a/Spotify_Project-ProjectDocument.docx
+++ b/Spotify_Project-ProjectDocument.docx
@@ -6,13 +6,13 @@
       <w:pPr>
         <w:rPr>
           <w:b/>
-          <w:sz w:val="32"/>
-        </w:rPr>
-      </w:pPr>
-      <w:r>
-        <w:rPr>
-          <w:b/>
-          <w:sz w:val="32"/>
+          <w:sz w:val="44"/>
+        </w:rPr>
+      </w:pPr>
+      <w:r>
+        <w:rPr>
+          <w:b/>
+          <w:sz w:val="44"/>
         </w:rPr>
         <w:t>Spotify Project</w:t>
       </w:r>
@@ -40,7 +40,45 @@
         <w:rPr>
           <w:b/>
         </w:rPr>
-        <w:t>Ankit, Eric, Mark</w:t>
+        <w:t>Ankit</w:t>
+      </w:r>
+      <w:r>
+        <w:rPr>
+          <w:b/>
+        </w:rPr>
+        <w:t xml:space="preserve"> Bhargava</w:t>
+      </w:r>
+      <w:r>
+        <w:rPr>
+          <w:b/>
+        </w:rPr>
+        <w:t>, Eri</w:t>
+      </w:r>
+      <w:r>
+        <w:rPr>
+          <w:b/>
+        </w:rPr>
+        <w:t xml:space="preserve">k </w:t>
+      </w:r>
+      <w:proofErr w:type="spellStart"/>
+      <w:r>
+        <w:rPr>
+          <w:b/>
+        </w:rPr>
+        <w:t>Subatis</w:t>
+      </w:r>
+      <w:proofErr w:type="spellEnd"/>
+      <w:r>
+        <w:rPr>
+          <w:b/>
+        </w:rPr>
+        <w:t>, Mark</w:t>
+      </w:r>
+      <w:r>
+        <w:rPr>
+          <w:b/>
+        </w:rPr>
+        <w:t xml:space="preserve"> McDonald</w:t>
       </w:r>
     </w:p>
     <w:p/>
@@ -66,21 +104,18 @@
         <w:t>)</w:t>
       </w:r>
     </w:p>
-    <w:p/>
     <w:p>
       <w:pPr>
         <w:rPr>
           <w:rStyle w:val="Hyperlink"/>
         </w:rPr>
       </w:pPr>
-      <w:proofErr w:type="spellStart"/>
-      <w:r>
-        <w:rPr>
-          <w:b/>
-        </w:rPr>
-        <w:t>Git</w:t>
-      </w:r>
-      <w:proofErr w:type="spellEnd"/>
+      <w:r>
+        <w:rPr>
+          <w:b/>
+        </w:rPr>
+        <w:t>Project</w:t>
+      </w:r>
       <w:r>
         <w:rPr>
           <w:b/>
@@ -96,641 +131,1114 @@
             <w:rStyle w:val="Hyperlink"/>
           </w:rPr>
           <w:t>https://github.com/subatis/CS109a_finalproject_group20</w:t>
+        </w:r>
+      </w:hyperlink>
+    </w:p>
+    <w:p>
+      <w:pPr>
+        <w:rPr>
+          <w:rFonts w:ascii="Times New Roman" w:eastAsia="Times New Roman" w:hAnsi="Times New Roman" w:cs="Times New Roman"/>
+        </w:rPr>
+      </w:pPr>
+      <w:r>
+        <w:rPr>
+          <w:b/>
+        </w:rPr>
+        <w:t>Project Database</w:t>
+      </w:r>
+      <w:r>
+        <w:rPr>
+          <w:rFonts w:ascii="Helvetica" w:eastAsia="Times New Roman" w:hAnsi="Helvetica" w:cs="Helvetica"/>
+          <w:color w:val="2D3B45"/>
+        </w:rPr>
+        <w:t xml:space="preserve">: </w:t>
+      </w:r>
+      <w:hyperlink r:id="rId7" w:history="1">
+        <w:r>
+          <w:rPr>
+            <w:rStyle w:val="Hyperlink"/>
+            <w:rFonts w:ascii="Helvetica Neue" w:eastAsia="Times New Roman" w:hAnsi="Helvetica Neue" w:cs="Times New Roman"/>
+            <w:sz w:val="21"/>
+            <w:szCs w:val="21"/>
+          </w:rPr>
+          <w:t>https://drive.google.com/drive/folders/14OBw3t3gKwPgxX3tx_ogHHpXpx6iWXRC</w:t>
         </w:r>
       </w:hyperlink>
     </w:p>
     <w:p/>
     <w:p/>
-    <w:tbl>
-      <w:tblPr>
-        <w:tblStyle w:val="TableGrid"/>
-        <w:tblW w:w="0" w:type="auto"/>
-        <w:tblLook w:val="04A0" w:firstRow="1" w:lastRow="0" w:firstColumn="1" w:lastColumn="0" w:noHBand="0" w:noVBand="1"/>
-      </w:tblPr>
-      <w:tblGrid>
-        <w:gridCol w:w="3325"/>
-        <w:gridCol w:w="1349"/>
-        <w:gridCol w:w="1351"/>
-        <w:gridCol w:w="1648"/>
-        <w:gridCol w:w="1677"/>
-      </w:tblGrid>
-      <w:tr>
-        <w:tc>
-          <w:tcPr>
-            <w:tcW w:w="3325" w:type="dxa"/>
-            <w:shd w:val="clear" w:color="auto" w:fill="A5A5A5" w:themeFill="accent3"/>
-          </w:tcPr>
-          <w:p>
-            <w:r>
-              <w:t>Action Item</w:t>
-            </w:r>
-          </w:p>
-        </w:tc>
-        <w:tc>
-          <w:tcPr>
-            <w:tcW w:w="1349" w:type="dxa"/>
-            <w:shd w:val="clear" w:color="auto" w:fill="A5A5A5" w:themeFill="accent3"/>
-          </w:tcPr>
-          <w:p>
-            <w:r>
-              <w:t>Date</w:t>
-            </w:r>
-            <w:r>
-              <w:t xml:space="preserve"> Added</w:t>
-            </w:r>
-          </w:p>
-        </w:tc>
-        <w:tc>
-          <w:tcPr>
-            <w:tcW w:w="1351" w:type="dxa"/>
-            <w:shd w:val="clear" w:color="auto" w:fill="A5A5A5" w:themeFill="accent3"/>
-          </w:tcPr>
-          <w:p>
-            <w:r>
-              <w:t>Due</w:t>
-            </w:r>
-          </w:p>
-        </w:tc>
-        <w:tc>
-          <w:tcPr>
-            <w:tcW w:w="1648" w:type="dxa"/>
-            <w:shd w:val="clear" w:color="auto" w:fill="A5A5A5" w:themeFill="accent3"/>
-          </w:tcPr>
-          <w:p>
-            <w:r>
-              <w:t>Owner</w:t>
-            </w:r>
-          </w:p>
-        </w:tc>
-        <w:tc>
-          <w:tcPr>
-            <w:tcW w:w="1677" w:type="dxa"/>
-            <w:shd w:val="clear" w:color="auto" w:fill="A5A5A5" w:themeFill="accent3"/>
-          </w:tcPr>
-          <w:p>
-            <w:r>
-              <w:t>Status</w:t>
-            </w:r>
-          </w:p>
-        </w:tc>
-      </w:tr>
-      <w:tr>
-        <w:tc>
-          <w:tcPr>
-            <w:tcW w:w="3325" w:type="dxa"/>
-          </w:tcPr>
-          <w:p>
-            <w:r>
-              <w:t>Setup meeting with Rashmi</w:t>
-            </w:r>
-          </w:p>
-        </w:tc>
-        <w:tc>
-          <w:tcPr>
-            <w:tcW w:w="1349" w:type="dxa"/>
-          </w:tcPr>
-          <w:p>
-            <w:r>
-              <w:t>11/3</w:t>
-            </w:r>
-          </w:p>
-        </w:tc>
-        <w:tc>
-          <w:tcPr>
-            <w:tcW w:w="1351" w:type="dxa"/>
-          </w:tcPr>
-          <w:p>
-            <w:r>
-              <w:t>11/10</w:t>
-            </w:r>
-          </w:p>
-        </w:tc>
-        <w:tc>
-          <w:tcPr>
-            <w:tcW w:w="1648" w:type="dxa"/>
-          </w:tcPr>
-          <w:p>
-            <w:r>
-              <w:t>Erik</w:t>
-            </w:r>
-          </w:p>
-        </w:tc>
-        <w:tc>
-          <w:tcPr>
-            <w:tcW w:w="1677" w:type="dxa"/>
-          </w:tcPr>
-          <w:p>
-            <w:r>
-              <w:t>Done</w:t>
-            </w:r>
-          </w:p>
-        </w:tc>
-      </w:tr>
-      <w:tr>
-        <w:tc>
-          <w:tcPr>
-            <w:tcW w:w="3325" w:type="dxa"/>
-          </w:tcPr>
-          <w:p>
-            <w:r>
-              <w:t>Get “Final” DB Version</w:t>
-            </w:r>
-          </w:p>
-        </w:tc>
-        <w:tc>
-          <w:tcPr>
-            <w:tcW w:w="1349" w:type="dxa"/>
-          </w:tcPr>
-          <w:p>
-            <w:r>
-              <w:t>11/3</w:t>
-            </w:r>
-          </w:p>
-        </w:tc>
-        <w:tc>
-          <w:tcPr>
-            <w:tcW w:w="1351" w:type="dxa"/>
-          </w:tcPr>
-          <w:p>
-            <w:r>
-              <w:t>11/10</w:t>
-            </w:r>
-          </w:p>
-        </w:tc>
-        <w:tc>
-          <w:tcPr>
-            <w:tcW w:w="1648" w:type="dxa"/>
-          </w:tcPr>
-          <w:p>
-            <w:r>
-              <w:t>Mark</w:t>
-            </w:r>
-          </w:p>
-        </w:tc>
-        <w:tc>
-          <w:tcPr>
-            <w:tcW w:w="1677" w:type="dxa"/>
-          </w:tcPr>
-          <w:p>
-            <w:r>
-              <w:t>Done</w:t>
-            </w:r>
-          </w:p>
-        </w:tc>
-      </w:tr>
-      <w:tr>
-        <w:tc>
-          <w:tcPr>
-            <w:tcW w:w="3325" w:type="dxa"/>
-          </w:tcPr>
-          <w:p>
-            <w:r>
-              <w:t>Milestone 3</w:t>
-            </w:r>
-          </w:p>
-        </w:tc>
-        <w:tc>
-          <w:tcPr>
-            <w:tcW w:w="1349" w:type="dxa"/>
-          </w:tcPr>
-          <w:p/>
-        </w:tc>
-        <w:tc>
-          <w:tcPr>
-            <w:tcW w:w="1351" w:type="dxa"/>
-          </w:tcPr>
-          <w:p>
-            <w:r>
-              <w:t>11/20</w:t>
-            </w:r>
-          </w:p>
-        </w:tc>
-        <w:tc>
-          <w:tcPr>
-            <w:tcW w:w="1648" w:type="dxa"/>
-          </w:tcPr>
-          <w:p>
-            <w:r>
-              <w:t>All</w:t>
-            </w:r>
-          </w:p>
-        </w:tc>
-        <w:tc>
-          <w:tcPr>
-            <w:tcW w:w="1677" w:type="dxa"/>
-          </w:tcPr>
-          <w:p/>
-        </w:tc>
-      </w:tr>
-      <w:tr>
-        <w:tc>
-          <w:tcPr>
-            <w:tcW w:w="3325" w:type="dxa"/>
-          </w:tcPr>
-          <w:p>
-            <w:r>
-              <w:t xml:space="preserve">Find “None” Tracks and Artists.  Send pickle to Mark </w:t>
-            </w:r>
-          </w:p>
-        </w:tc>
-        <w:tc>
-          <w:tcPr>
-            <w:tcW w:w="1349" w:type="dxa"/>
-          </w:tcPr>
-          <w:p>
-            <w:r>
-              <w:t>11/3</w:t>
-            </w:r>
-          </w:p>
-        </w:tc>
-        <w:tc>
-          <w:tcPr>
-            <w:tcW w:w="1351" w:type="dxa"/>
-          </w:tcPr>
-          <w:p>
-            <w:r>
-              <w:t>11/10</w:t>
-            </w:r>
-          </w:p>
-        </w:tc>
-        <w:tc>
-          <w:tcPr>
-            <w:tcW w:w="1648" w:type="dxa"/>
-          </w:tcPr>
-          <w:p>
-            <w:r>
-              <w:t>Erik</w:t>
-            </w:r>
-          </w:p>
-        </w:tc>
-        <w:tc>
-          <w:tcPr>
-            <w:tcW w:w="1677" w:type="dxa"/>
-          </w:tcPr>
-          <w:p>
-            <w:r>
-              <w:t>Done</w:t>
-            </w:r>
-          </w:p>
-        </w:tc>
-      </w:tr>
-      <w:tr>
-        <w:tc>
-          <w:tcPr>
-            <w:tcW w:w="3325" w:type="dxa"/>
-          </w:tcPr>
-          <w:p>
-            <w:r>
-              <w:t>Delete “None” tracks and artists from Playlists</w:t>
-            </w:r>
-          </w:p>
-        </w:tc>
-        <w:tc>
-          <w:tcPr>
-            <w:tcW w:w="1349" w:type="dxa"/>
-          </w:tcPr>
-          <w:p>
-            <w:r>
-              <w:t>11/3</w:t>
-            </w:r>
-          </w:p>
-        </w:tc>
-        <w:tc>
-          <w:tcPr>
-            <w:tcW w:w="1351" w:type="dxa"/>
-          </w:tcPr>
-          <w:p>
-            <w:r>
-              <w:t>11/12</w:t>
-            </w:r>
-          </w:p>
-        </w:tc>
-        <w:tc>
-          <w:tcPr>
-            <w:tcW w:w="1648" w:type="dxa"/>
-          </w:tcPr>
-          <w:p>
-            <w:r>
-              <w:t>Mark</w:t>
-            </w:r>
-          </w:p>
-        </w:tc>
-        <w:tc>
-          <w:tcPr>
-            <w:tcW w:w="1677" w:type="dxa"/>
-          </w:tcPr>
-          <w:p>
-            <w:r>
-              <w:t>Done</w:t>
-            </w:r>
-          </w:p>
-        </w:tc>
-      </w:tr>
-      <w:tr>
-        <w:tc>
-          <w:tcPr>
-            <w:tcW w:w="3325" w:type="dxa"/>
-          </w:tcPr>
-          <w:p>
-            <w:r>
-              <w:t>Model Proposal from Each Person</w:t>
-            </w:r>
-          </w:p>
-        </w:tc>
-        <w:tc>
-          <w:tcPr>
-            <w:tcW w:w="1349" w:type="dxa"/>
-          </w:tcPr>
-          <w:p>
-            <w:r>
-              <w:t>11/3</w:t>
-            </w:r>
-          </w:p>
-        </w:tc>
-        <w:tc>
-          <w:tcPr>
-            <w:tcW w:w="1351" w:type="dxa"/>
-          </w:tcPr>
-          <w:p>
-            <w:r>
-              <w:t>11/10</w:t>
-            </w:r>
-          </w:p>
-        </w:tc>
-        <w:tc>
-          <w:tcPr>
-            <w:tcW w:w="1648" w:type="dxa"/>
-          </w:tcPr>
-          <w:p>
-            <w:r>
-              <w:t>All</w:t>
-            </w:r>
-          </w:p>
-        </w:tc>
-        <w:tc>
-          <w:tcPr>
-            <w:tcW w:w="1677" w:type="dxa"/>
-          </w:tcPr>
-          <w:p/>
-        </w:tc>
-      </w:tr>
-      <w:tr>
-        <w:tc>
-          <w:tcPr>
-            <w:tcW w:w="3325" w:type="dxa"/>
-          </w:tcPr>
-          <w:p>
-            <w:r>
-              <w:t>Find alias Artist URI’s</w:t>
-            </w:r>
-          </w:p>
-        </w:tc>
-        <w:tc>
-          <w:tcPr>
-            <w:tcW w:w="1349" w:type="dxa"/>
-          </w:tcPr>
-          <w:p>
-            <w:r>
-              <w:t>11/3</w:t>
-            </w:r>
-          </w:p>
-        </w:tc>
-        <w:tc>
-          <w:tcPr>
-            <w:tcW w:w="1351" w:type="dxa"/>
-          </w:tcPr>
-          <w:p>
-            <w:r>
-              <w:t>11/10</w:t>
-            </w:r>
-          </w:p>
-        </w:tc>
-        <w:tc>
-          <w:tcPr>
-            <w:tcW w:w="1648" w:type="dxa"/>
-          </w:tcPr>
-          <w:p>
-            <w:r>
-              <w:t>Ankit</w:t>
-            </w:r>
-          </w:p>
-        </w:tc>
-        <w:tc>
-          <w:tcPr>
-            <w:tcW w:w="1677" w:type="dxa"/>
-          </w:tcPr>
-          <w:p>
-            <w:r>
-              <w:t>Done</w:t>
-            </w:r>
-          </w:p>
-        </w:tc>
-      </w:tr>
-      <w:tr>
-        <w:tc>
-          <w:tcPr>
-            <w:tcW w:w="3325" w:type="dxa"/>
-          </w:tcPr>
-          <w:p>
-            <w:r>
-              <w:t>Website</w:t>
-            </w:r>
-          </w:p>
-          <w:p>
-            <w:hyperlink r:id="rId7" w:history="1">
-              <w:r>
-                <w:rPr>
-                  <w:rStyle w:val="Hyperlink"/>
-                </w:rPr>
-                <w:t>https://pages.github.com</w:t>
-              </w:r>
-            </w:hyperlink>
-          </w:p>
-          <w:p/>
-        </w:tc>
-        <w:tc>
-          <w:tcPr>
-            <w:tcW w:w="1349" w:type="dxa"/>
-          </w:tcPr>
-          <w:p>
-            <w:r>
-              <w:t>11/14</w:t>
-            </w:r>
-          </w:p>
-        </w:tc>
-        <w:tc>
-          <w:tcPr>
-            <w:tcW w:w="1351" w:type="dxa"/>
-          </w:tcPr>
-          <w:p/>
-        </w:tc>
-        <w:tc>
-          <w:tcPr>
-            <w:tcW w:w="1648" w:type="dxa"/>
-          </w:tcPr>
-          <w:p>
-            <w:r>
-              <w:t>Eric</w:t>
-            </w:r>
-          </w:p>
-        </w:tc>
-        <w:tc>
-          <w:tcPr>
-            <w:tcW w:w="1677" w:type="dxa"/>
-          </w:tcPr>
-          <w:p/>
-        </w:tc>
-      </w:tr>
-      <w:tr>
-        <w:tc>
-          <w:tcPr>
-            <w:tcW w:w="3325" w:type="dxa"/>
-          </w:tcPr>
-          <w:p>
-            <w:r>
-              <w:t>Measurement strategy</w:t>
-            </w:r>
-          </w:p>
-        </w:tc>
-        <w:tc>
-          <w:tcPr>
-            <w:tcW w:w="1349" w:type="dxa"/>
-          </w:tcPr>
-          <w:p>
-            <w:r>
-              <w:t>11/11</w:t>
-            </w:r>
-          </w:p>
-        </w:tc>
-        <w:tc>
-          <w:tcPr>
-            <w:tcW w:w="1351" w:type="dxa"/>
-          </w:tcPr>
-          <w:p/>
-        </w:tc>
-        <w:tc>
-          <w:tcPr>
-            <w:tcW w:w="1648" w:type="dxa"/>
-          </w:tcPr>
-          <w:p/>
-        </w:tc>
-        <w:tc>
-          <w:tcPr>
-            <w:tcW w:w="1677" w:type="dxa"/>
-          </w:tcPr>
-          <w:p/>
-        </w:tc>
-      </w:tr>
-    </w:tbl>
+    <w:p>
+      <w:pPr>
+        <w:rPr>
+          <w:b/>
+        </w:rPr>
+      </w:pPr>
+      <w:bookmarkStart w:id="0" w:name="table_of_contents"/>
+      <w:r>
+        <w:rPr>
+          <w:b/>
+        </w:rPr>
+        <w:t>Table of Contents</w:t>
+      </w:r>
+      <w:bookmarkEnd w:id="0"/>
+      <w:r>
+        <w:rPr>
+          <w:b/>
+        </w:rPr>
+        <w:t>:</w:t>
+      </w:r>
+    </w:p>
+    <w:p>
+      <w:hyperlink w:anchor="summary" w:history="1">
+        <w:r>
+          <w:rPr>
+            <w:rStyle w:val="Hyperlink"/>
+          </w:rPr>
+          <w:t>S</w:t>
+        </w:r>
+        <w:r>
+          <w:rPr>
+            <w:rStyle w:val="Hyperlink"/>
+          </w:rPr>
+          <w:t>umm</w:t>
+        </w:r>
+        <w:r>
+          <w:rPr>
+            <w:rStyle w:val="Hyperlink"/>
+          </w:rPr>
+          <w:t>a</w:t>
+        </w:r>
+        <w:r>
+          <w:rPr>
+            <w:rStyle w:val="Hyperlink"/>
+          </w:rPr>
+          <w:t>ry</w:t>
+        </w:r>
+      </w:hyperlink>
+    </w:p>
+    <w:p>
+      <w:hyperlink w:anchor="data_structure" w:history="1">
+        <w:r>
+          <w:rPr>
+            <w:rStyle w:val="Hyperlink"/>
+          </w:rPr>
+          <w:t>D</w:t>
+        </w:r>
+        <w:r>
+          <w:rPr>
+            <w:rStyle w:val="Hyperlink"/>
+          </w:rPr>
+          <w:t>a</w:t>
+        </w:r>
+        <w:r>
+          <w:rPr>
+            <w:rStyle w:val="Hyperlink"/>
+          </w:rPr>
+          <w:t>t</w:t>
+        </w:r>
+        <w:r>
+          <w:rPr>
+            <w:rStyle w:val="Hyperlink"/>
+          </w:rPr>
+          <w:t>a</w:t>
+        </w:r>
+        <w:r>
+          <w:rPr>
+            <w:rStyle w:val="Hyperlink"/>
+          </w:rPr>
+          <w:t xml:space="preserve"> S</w:t>
+        </w:r>
+        <w:r>
+          <w:rPr>
+            <w:rStyle w:val="Hyperlink"/>
+          </w:rPr>
+          <w:t>tructure</w:t>
+        </w:r>
+      </w:hyperlink>
+    </w:p>
+    <w:p>
+      <w:hyperlink w:anchor="eda" w:history="1">
+        <w:r>
+          <w:rPr>
+            <w:rStyle w:val="Hyperlink"/>
+          </w:rPr>
+          <w:t>EDA</w:t>
+        </w:r>
+      </w:hyperlink>
+    </w:p>
+    <w:p>
+      <w:hyperlink w:anchor="models" w:history="1">
+        <w:r>
+          <w:rPr>
+            <w:rStyle w:val="Hyperlink"/>
+          </w:rPr>
+          <w:t>Models</w:t>
+        </w:r>
+      </w:hyperlink>
+    </w:p>
+    <w:p>
+      <w:hyperlink w:anchor="scores_comparisons" w:history="1">
+        <w:r>
+          <w:rPr>
+            <w:rStyle w:val="Hyperlink"/>
+          </w:rPr>
+          <w:t>S</w:t>
+        </w:r>
+        <w:r>
+          <w:rPr>
+            <w:rStyle w:val="Hyperlink"/>
+          </w:rPr>
+          <w:t>cores</w:t>
+        </w:r>
+        <w:r>
+          <w:rPr>
+            <w:rStyle w:val="Hyperlink"/>
+          </w:rPr>
+          <w:t xml:space="preserve"> and C</w:t>
+        </w:r>
+        <w:r>
+          <w:rPr>
+            <w:rStyle w:val="Hyperlink"/>
+          </w:rPr>
+          <w:t>omparisons</w:t>
+        </w:r>
+      </w:hyperlink>
+    </w:p>
+    <w:p>
+      <w:hyperlink w:anchor="summary" w:history="1">
+        <w:r>
+          <w:rPr>
+            <w:rStyle w:val="Hyperlink"/>
+          </w:rPr>
+          <w:t>S</w:t>
+        </w:r>
+        <w:r>
+          <w:rPr>
+            <w:rStyle w:val="Hyperlink"/>
+          </w:rPr>
+          <w:t>ummary</w:t>
+        </w:r>
+      </w:hyperlink>
+    </w:p>
     <w:p/>
-    <w:p>
-      <w:r>
-        <w:t>11/14/19</w:t>
-      </w:r>
-    </w:p>
-    <w:p>
-      <w:r>
-        <w:t>Rashmi Meeting</w:t>
-      </w:r>
-    </w:p>
-    <w:p>
-      <w:pPr>
-        <w:pStyle w:val="ListParagraph"/>
-        <w:numPr>
-          <w:ilvl w:val="0"/>
-          <w:numId w:val="2"/>
-        </w:numPr>
-      </w:pPr>
-      <w:r>
-        <w:t>Reviewed option for measuring accuracy:</w:t>
-      </w:r>
-    </w:p>
-    <w:p>
-      <w:pPr>
-        <w:pStyle w:val="ListParagraph"/>
-        <w:numPr>
-          <w:ilvl w:val="1"/>
-          <w:numId w:val="2"/>
-        </w:numPr>
-      </w:pPr>
-      <w:r>
-        <w:t>NDGC? – normalized cumulative discounted gain?</w:t>
-      </w:r>
-    </w:p>
-    <w:p>
-      <w:pPr>
-        <w:pStyle w:val="ListParagraph"/>
-        <w:numPr>
-          <w:ilvl w:val="1"/>
-          <w:numId w:val="2"/>
-        </w:numPr>
-      </w:pPr>
-      <w:r>
-        <w:t>R-precision</w:t>
-      </w:r>
-    </w:p>
-    <w:p>
-      <w:pPr>
-        <w:pStyle w:val="ListParagraph"/>
-        <w:numPr>
-          <w:ilvl w:val="0"/>
-          <w:numId w:val="2"/>
-        </w:numPr>
-      </w:pPr>
-      <w:r>
-        <w:t xml:space="preserve">Using </w:t>
-      </w:r>
-      <w:proofErr w:type="spellStart"/>
-      <w:r>
-        <w:t>Scipy</w:t>
-      </w:r>
-      <w:proofErr w:type="spellEnd"/>
-      <w:r>
-        <w:t xml:space="preserve"> sparse matrices to save space and speed access</w:t>
-      </w:r>
-    </w:p>
-    <w:p>
-      <w:pPr>
-        <w:pStyle w:val="ListParagraph"/>
-        <w:numPr>
-          <w:ilvl w:val="0"/>
-          <w:numId w:val="2"/>
-        </w:numPr>
-      </w:pPr>
-      <w:r>
-        <w:t>How to define validation set with playlist recommendation model</w:t>
-      </w:r>
-    </w:p>
-    <w:p>
-      <w:pPr>
-        <w:pStyle w:val="ListParagraph"/>
-        <w:numPr>
-          <w:ilvl w:val="0"/>
-          <w:numId w:val="2"/>
-        </w:numPr>
-      </w:pPr>
-      <w:r>
-        <w:t xml:space="preserve">Website for final presentation </w:t>
-      </w:r>
-      <w:bookmarkStart w:id="0" w:name="_GoBack"/>
-      <w:bookmarkEnd w:id="0"/>
-    </w:p>
-    <w:p>
-      <w:pPr>
-        <w:pStyle w:val="ListParagraph"/>
-        <w:numPr>
-          <w:ilvl w:val="1"/>
-          <w:numId w:val="2"/>
-        </w:numPr>
-      </w:pPr>
-      <w:r>
-        <w:t xml:space="preserve">Use </w:t>
-      </w:r>
-      <w:proofErr w:type="spellStart"/>
-      <w:r>
-        <w:t>github</w:t>
-      </w:r>
-      <w:proofErr w:type="spellEnd"/>
+    <w:p/>
+    <w:p>
+      <w:pPr>
+        <w:rPr>
+          <w:b/>
+          <w:sz w:val="36"/>
+          <w:u w:val="single"/>
+        </w:rPr>
+      </w:pPr>
+      <w:bookmarkStart w:id="1" w:name="summary"/>
+      <w:r>
+        <w:rPr>
+          <w:b/>
+          <w:sz w:val="36"/>
+          <w:u w:val="single"/>
+        </w:rPr>
+        <w:t>Summary</w:t>
+      </w:r>
+      <w:r>
+        <w:rPr>
+          <w:b/>
+          <w:sz w:val="36"/>
+        </w:rPr>
+        <w:t xml:space="preserve"> </w:t>
+      </w:r>
+      <w:hyperlink w:anchor="table_of_contents" w:history="1">
+        <w:r>
+          <w:rPr>
+            <w:rStyle w:val="Hyperlink"/>
+            <w:sz w:val="22"/>
+            <w:u w:val="none"/>
+          </w:rPr>
+          <w:t>(back to index)</w:t>
+        </w:r>
+      </w:hyperlink>
+    </w:p>
+    <w:bookmarkEnd w:id="1"/>
+    <w:p>
+      <w:r>
+        <w:t>&lt;brief summary of the project &gt;</w:t>
+      </w:r>
+    </w:p>
+    <w:p/>
+    <w:p/>
+    <w:p>
+      <w:pPr>
+        <w:rPr>
+          <w:b/>
+          <w:sz w:val="36"/>
+          <w:u w:val="single"/>
+        </w:rPr>
+      </w:pPr>
+      <w:bookmarkStart w:id="2" w:name="data_structure"/>
+      <w:r>
+        <w:rPr>
+          <w:b/>
+          <w:sz w:val="36"/>
+          <w:u w:val="single"/>
+        </w:rPr>
+        <w:t>Data Structure</w:t>
+      </w:r>
+      <w:bookmarkEnd w:id="2"/>
+      <w:r>
+        <w:rPr>
+          <w:b/>
+          <w:sz w:val="36"/>
+        </w:rPr>
+        <w:t xml:space="preserve"> </w:t>
+      </w:r>
+      <w:hyperlink w:anchor="table_of_contents" w:history="1">
+        <w:r>
+          <w:rPr>
+            <w:rStyle w:val="Hyperlink"/>
+            <w:sz w:val="22"/>
+            <w:u w:val="none"/>
+          </w:rPr>
+          <w:t>(back to index)</w:t>
+        </w:r>
+      </w:hyperlink>
+    </w:p>
+    <w:p>
+      <w:r>
+        <w:t>&lt;explain data received and how it was organized&gt;</w:t>
+      </w:r>
+    </w:p>
+    <w:p>
+      <w:pPr>
+        <w:adjustRightInd w:val="0"/>
+        <w:snapToGrid w:val="0"/>
+        <w:rPr>
+          <w:rFonts w:ascii="Helvetica" w:eastAsia="Times New Roman" w:hAnsi="Helvetica" w:cs="Helvetica"/>
+          <w:b/>
+          <w:bCs/>
+          <w:color w:val="2D3B45"/>
+          <w:sz w:val="28"/>
+          <w:szCs w:val="28"/>
+          <w:u w:val="single"/>
+        </w:rPr>
+      </w:pPr>
+    </w:p>
+    <w:p>
+      <w:pPr>
+        <w:adjustRightInd w:val="0"/>
+        <w:snapToGrid w:val="0"/>
+        <w:rPr>
+          <w:rFonts w:ascii="Helvetica" w:eastAsia="Times New Roman" w:hAnsi="Helvetica" w:cs="Helvetica"/>
+          <w:b/>
+          <w:color w:val="2D3B45"/>
+        </w:rPr>
+      </w:pPr>
+      <w:r>
+        <w:rPr>
+          <w:rFonts w:ascii="Helvetica" w:eastAsia="Times New Roman" w:hAnsi="Helvetica" w:cs="Helvetica"/>
+          <w:b/>
+          <w:color w:val="2D3B45"/>
+        </w:rPr>
+        <w:t>Database</w:t>
+      </w:r>
+    </w:p>
+    <w:p>
+      <w:pPr>
+        <w:adjustRightInd w:val="0"/>
+        <w:snapToGrid w:val="0"/>
+        <w:rPr>
+          <w:rFonts w:ascii="Helvetica" w:eastAsia="Times New Roman" w:hAnsi="Helvetica" w:cs="Helvetica"/>
+          <w:color w:val="2D3B45"/>
+        </w:rPr>
+      </w:pPr>
+      <w:r>
+        <w:rPr>
+          <w:rFonts w:ascii="Helvetica" w:eastAsia="Times New Roman" w:hAnsi="Helvetica" w:cs="Helvetica"/>
+          <w:color w:val="2D3B45"/>
+        </w:rPr>
+        <w:t xml:space="preserve">The </w:t>
+      </w:r>
+      <w:r>
+        <w:rPr>
+          <w:rFonts w:ascii="Helvetica" w:eastAsia="Times New Roman" w:hAnsi="Helvetica" w:cs="Helvetica"/>
+          <w:color w:val="2D3B45"/>
+        </w:rPr>
+        <w:t>project data has been stored in a database for uniformity, speed and simplicity of access.  In addition to the playlists provided, tables were added to include additional data for tracks and artists.</w:t>
+      </w:r>
+    </w:p>
+    <w:p>
+      <w:pPr>
+        <w:adjustRightInd w:val="0"/>
+        <w:snapToGrid w:val="0"/>
+        <w:rPr>
+          <w:rFonts w:ascii="Helvetica" w:eastAsia="Times New Roman" w:hAnsi="Helvetica" w:cs="Helvetica"/>
+          <w:color w:val="2D3B45"/>
+        </w:rPr>
+      </w:pPr>
+    </w:p>
+    <w:p>
+      <w:pPr>
+        <w:adjustRightInd w:val="0"/>
+        <w:snapToGrid w:val="0"/>
+        <w:rPr>
+          <w:rFonts w:ascii="Helvetica" w:eastAsia="Times New Roman" w:hAnsi="Helvetica" w:cs="Helvetica"/>
+          <w:b/>
+          <w:color w:val="2D3B45"/>
+        </w:rPr>
+      </w:pPr>
+      <w:r>
+        <w:rPr>
+          <w:rFonts w:ascii="Helvetica" w:eastAsia="Times New Roman" w:hAnsi="Helvetica" w:cs="Helvetica"/>
+          <w:b/>
+          <w:color w:val="2D3B45"/>
+        </w:rPr>
+        <w:t>Utility Functions and Project API</w:t>
+      </w:r>
+    </w:p>
+    <w:p>
+      <w:pPr>
+        <w:adjustRightInd w:val="0"/>
+        <w:snapToGrid w:val="0"/>
+        <w:rPr>
+          <w:rFonts w:ascii="Helvetica" w:eastAsia="Times New Roman" w:hAnsi="Helvetica" w:cs="Helvetica"/>
+          <w:color w:val="2D3B45"/>
+        </w:rPr>
+      </w:pPr>
+      <w:r>
+        <w:rPr>
+          <w:rFonts w:ascii="Helvetica" w:eastAsia="Times New Roman" w:hAnsi="Helvetica" w:cs="Helvetica"/>
+          <w:color w:val="2D3B45"/>
+        </w:rPr>
+        <w:t>A set of API wrappers were created to streamline access to Spotify data and the Team Database.  These API’s simplify Spotify authentication and avoid the need to navigate arguments that are not relevant to the project.</w:t>
+      </w:r>
+    </w:p>
+    <w:p>
+      <w:pPr>
+        <w:adjustRightInd w:val="0"/>
+        <w:snapToGrid w:val="0"/>
+        <w:rPr>
+          <w:rFonts w:ascii="Helvetica" w:eastAsia="Times New Roman" w:hAnsi="Helvetica" w:cs="Helvetica"/>
+          <w:color w:val="2D3B45"/>
+        </w:rPr>
+      </w:pPr>
+    </w:p>
+    <w:p>
+      <w:pPr>
+        <w:adjustRightInd w:val="0"/>
+        <w:snapToGrid w:val="0"/>
+        <w:rPr>
+          <w:rFonts w:ascii="Helvetica" w:eastAsia="Times New Roman" w:hAnsi="Helvetica" w:cs="Helvetica"/>
+          <w:b/>
+          <w:color w:val="2D3B45"/>
+        </w:rPr>
+      </w:pPr>
+      <w:r>
+        <w:rPr>
+          <w:rFonts w:ascii="Helvetica" w:eastAsia="Times New Roman" w:hAnsi="Helvetica" w:cs="Helvetica"/>
+          <w:b/>
+          <w:color w:val="2D3B45"/>
+        </w:rPr>
+        <w:t>Data Inconsistencies and Corrections</w:t>
+      </w:r>
+    </w:p>
+    <w:p>
+      <w:pPr>
+        <w:adjustRightInd w:val="0"/>
+        <w:snapToGrid w:val="0"/>
+        <w:rPr>
+          <w:rFonts w:ascii="Helvetica" w:eastAsia="Times New Roman" w:hAnsi="Helvetica" w:cs="Helvetica"/>
+          <w:color w:val="2D3B45"/>
+        </w:rPr>
+      </w:pPr>
+      <w:r>
+        <w:rPr>
+          <w:rFonts w:ascii="Helvetica" w:eastAsia="Times New Roman" w:hAnsi="Helvetica" w:cs="Helvetica"/>
+          <w:color w:val="2D3B45"/>
+        </w:rPr>
+        <w:t>Various records needed to be deleted or changed after reviewing their validity.  Some artist URL’s had changed in Spotify and some tracks were no longer available.  These changes were not extensive and did not have a major impact on the usefulness of the data.</w:t>
+      </w:r>
+    </w:p>
+    <w:p/>
+    <w:p/>
+    <w:p>
+      <w:pPr>
+        <w:rPr>
+          <w:sz w:val="22"/>
+        </w:rPr>
+      </w:pPr>
+      <w:bookmarkStart w:id="3" w:name="eda"/>
+      <w:r>
+        <w:rPr>
+          <w:b/>
+          <w:sz w:val="36"/>
+          <w:u w:val="single"/>
+        </w:rPr>
+        <w:t>EDA</w:t>
+      </w:r>
+      <w:r>
+        <w:rPr>
+          <w:b/>
+          <w:sz w:val="36"/>
+        </w:rPr>
+        <w:t xml:space="preserve"> </w:t>
+      </w:r>
+      <w:hyperlink w:anchor="table_of_contents" w:history="1">
+        <w:r>
+          <w:rPr>
+            <w:rStyle w:val="Hyperlink"/>
+            <w:sz w:val="22"/>
+            <w:u w:val="none"/>
+          </w:rPr>
+          <w:t>(back to index)</w:t>
+        </w:r>
+      </w:hyperlink>
+    </w:p>
+    <w:bookmarkEnd w:id="3"/>
+    <w:p>
+      <w:pPr>
+        <w:adjustRightInd w:val="0"/>
+        <w:snapToGrid w:val="0"/>
+        <w:rPr>
+          <w:rFonts w:ascii="Helvetica" w:eastAsia="Times New Roman" w:hAnsi="Helvetica" w:cs="Helvetica"/>
+          <w:b/>
+          <w:bCs/>
+          <w:color w:val="2D3B45"/>
+        </w:rPr>
+      </w:pPr>
+      <w:r>
+        <w:rPr>
+          <w:rFonts w:ascii="Helvetica" w:eastAsia="Times New Roman" w:hAnsi="Helvetica" w:cs="Helvetica"/>
+          <w:b/>
+          <w:bCs/>
+          <w:color w:val="2D3B45"/>
+        </w:rPr>
+        <w:t>Playlists</w:t>
+      </w:r>
+    </w:p>
+    <w:p>
+      <w:pPr>
+        <w:adjustRightInd w:val="0"/>
+        <w:snapToGrid w:val="0"/>
+        <w:rPr>
+          <w:rFonts w:ascii="Helvetica" w:eastAsia="Times New Roman" w:hAnsi="Helvetica" w:cs="Helvetica"/>
+          <w:color w:val="2D3B45"/>
+        </w:rPr>
+      </w:pPr>
+      <w:r>
+        <w:rPr>
+          <w:rFonts w:ascii="Helvetica" w:eastAsia="Times New Roman" w:hAnsi="Helvetica" w:cs="Helvetica"/>
+          <w:color w:val="2D3B45"/>
+        </w:rPr>
+        <w:t>The Playlists table is extensive with 999k playlists and 66M tracks</w:t>
+      </w:r>
+    </w:p>
+    <w:p>
+      <w:pPr>
+        <w:adjustRightInd w:val="0"/>
+        <w:snapToGrid w:val="0"/>
+        <w:jc w:val="center"/>
+        <w:rPr>
+          <w:rFonts w:ascii="Helvetica" w:eastAsia="Times New Roman" w:hAnsi="Helvetica" w:cs="Helvetica"/>
+          <w:color w:val="2D3B45"/>
+        </w:rPr>
+      </w:pPr>
+      <w:r>
+        <w:rPr>
+          <w:rFonts w:ascii="Helvetica" w:eastAsia="Times New Roman" w:hAnsi="Helvetica" w:cs="Helvetica"/>
+          <w:noProof/>
+          <w:color w:val="2D3B45"/>
+        </w:rPr>
+        <w:drawing>
+          <wp:inline distT="0" distB="0" distL="0" distR="0" wp14:anchorId="537ADF73" wp14:editId="2BDB0E21">
+            <wp:extent cx="4549965" cy="410416"/>
+            <wp:effectExtent l="0" t="0" r="0" b="0"/>
+            <wp:docPr id="1" name="Picture 1"/>
+            <wp:cNvGraphicFramePr>
+              <a:graphicFrameLocks xmlns:a="http://schemas.openxmlformats.org/drawingml/2006/main" noChangeAspect="1"/>
+            </wp:cNvGraphicFramePr>
+            <a:graphic xmlns:a="http://schemas.openxmlformats.org/drawingml/2006/main">
+              <a:graphicData uri="http://schemas.openxmlformats.org/drawingml/2006/picture">
+                <pic:pic xmlns:pic="http://schemas.openxmlformats.org/drawingml/2006/picture">
+                  <pic:nvPicPr>
+                    <pic:cNvPr id="1" name=""/>
+                    <pic:cNvPicPr/>
+                  </pic:nvPicPr>
+                  <pic:blipFill>
+                    <a:blip r:embed="rId8"/>
+                    <a:stretch>
+                      <a:fillRect/>
+                    </a:stretch>
+                  </pic:blipFill>
+                  <pic:spPr>
+                    <a:xfrm>
+                      <a:off x="0" y="0"/>
+                      <a:ext cx="4934617" cy="445112"/>
+                    </a:xfrm>
+                    <a:prstGeom prst="rect">
+                      <a:avLst/>
+                    </a:prstGeom>
+                  </pic:spPr>
+                </pic:pic>
+              </a:graphicData>
+            </a:graphic>
+          </wp:inline>
+        </w:drawing>
+      </w:r>
+    </w:p>
+    <w:p>
+      <w:pPr>
+        <w:adjustRightInd w:val="0"/>
+        <w:snapToGrid w:val="0"/>
+        <w:rPr>
+          <w:rFonts w:ascii="Helvetica" w:eastAsia="Times New Roman" w:hAnsi="Helvetica" w:cs="Helvetica"/>
+          <w:color w:val="2D3B45"/>
+        </w:rPr>
+      </w:pPr>
+      <w:r>
+        <w:rPr>
+          <w:rFonts w:ascii="Helvetica" w:eastAsia="Times New Roman" w:hAnsi="Helvetica" w:cs="Helvetica"/>
+          <w:color w:val="2D3B45"/>
+        </w:rPr>
+        <w:t>There are some outliers with very long lengths, but the average playlist is 50 songs long and the most common length is 20.</w:t>
+      </w:r>
+    </w:p>
+    <w:p>
+      <w:pPr>
+        <w:adjustRightInd w:val="0"/>
+        <w:snapToGrid w:val="0"/>
+        <w:rPr>
+          <w:rFonts w:ascii="Helvetica" w:eastAsia="Times New Roman" w:hAnsi="Helvetica" w:cs="Helvetica"/>
+          <w:color w:val="2D3B45"/>
+        </w:rPr>
+      </w:pPr>
+      <w:r>
+        <w:rPr>
+          <w:rFonts w:ascii="Helvetica" w:eastAsia="Times New Roman" w:hAnsi="Helvetica" w:cs="Helvetica"/>
+          <w:noProof/>
+          <w:color w:val="2D3B45"/>
+        </w:rPr>
+        <w:drawing>
+          <wp:inline distT="0" distB="0" distL="0" distR="0" wp14:anchorId="0DB9C92E" wp14:editId="2B679E3D">
+            <wp:extent cx="4055016" cy="685800"/>
+            <wp:effectExtent l="0" t="0" r="0" b="0"/>
+            <wp:docPr id="4" name="Picture 4"/>
+            <wp:cNvGraphicFramePr>
+              <a:graphicFrameLocks xmlns:a="http://schemas.openxmlformats.org/drawingml/2006/main" noChangeAspect="1"/>
+            </wp:cNvGraphicFramePr>
+            <a:graphic xmlns:a="http://schemas.openxmlformats.org/drawingml/2006/main">
+              <a:graphicData uri="http://schemas.openxmlformats.org/drawingml/2006/picture">
+                <pic:pic xmlns:pic="http://schemas.openxmlformats.org/drawingml/2006/picture">
+                  <pic:nvPicPr>
+                    <pic:cNvPr id="1" name=""/>
+                    <pic:cNvPicPr/>
+                  </pic:nvPicPr>
+                  <pic:blipFill>
+                    <a:blip r:embed="rId9"/>
+                    <a:stretch>
+                      <a:fillRect/>
+                    </a:stretch>
+                  </pic:blipFill>
+                  <pic:spPr>
+                    <a:xfrm>
+                      <a:off x="0" y="0"/>
+                      <a:ext cx="4213234" cy="712558"/>
+                    </a:xfrm>
+                    <a:prstGeom prst="rect">
+                      <a:avLst/>
+                    </a:prstGeom>
+                  </pic:spPr>
+                </pic:pic>
+              </a:graphicData>
+            </a:graphic>
+          </wp:inline>
+        </w:drawing>
+      </w:r>
+    </w:p>
+    <w:p>
+      <w:pPr>
+        <w:adjustRightInd w:val="0"/>
+        <w:snapToGrid w:val="0"/>
+        <w:jc w:val="center"/>
+        <w:rPr>
+          <w:rFonts w:ascii="Helvetica" w:eastAsia="Times New Roman" w:hAnsi="Helvetica" w:cs="Helvetica"/>
+          <w:color w:val="2D3B45"/>
+        </w:rPr>
+      </w:pPr>
+      <w:r>
+        <w:rPr>
+          <w:rFonts w:ascii="Helvetica" w:eastAsia="Times New Roman" w:hAnsi="Helvetica" w:cs="Helvetica"/>
+          <w:noProof/>
+          <w:color w:val="2D3B45"/>
+        </w:rPr>
+        <w:drawing>
+          <wp:inline distT="0" distB="0" distL="0" distR="0" wp14:anchorId="412E4A4D" wp14:editId="27E53208">
+            <wp:extent cx="4224867" cy="1716578"/>
+            <wp:effectExtent l="0" t="0" r="4445" b="0"/>
+            <wp:docPr id="5" name="Picture 5"/>
+            <wp:cNvGraphicFramePr>
+              <a:graphicFrameLocks xmlns:a="http://schemas.openxmlformats.org/drawingml/2006/main" noChangeAspect="1"/>
+            </wp:cNvGraphicFramePr>
+            <a:graphic xmlns:a="http://schemas.openxmlformats.org/drawingml/2006/main">
+              <a:graphicData uri="http://schemas.openxmlformats.org/drawingml/2006/picture">
+                <pic:pic xmlns:pic="http://schemas.openxmlformats.org/drawingml/2006/picture">
+                  <pic:nvPicPr>
+                    <pic:cNvPr id="1" name=""/>
+                    <pic:cNvPicPr/>
+                  </pic:nvPicPr>
+                  <pic:blipFill>
+                    <a:blip r:embed="rId10"/>
+                    <a:stretch>
+                      <a:fillRect/>
+                    </a:stretch>
+                  </pic:blipFill>
+                  <pic:spPr>
+                    <a:xfrm>
+                      <a:off x="0" y="0"/>
+                      <a:ext cx="4256777" cy="1729543"/>
+                    </a:xfrm>
+                    <a:prstGeom prst="rect">
+                      <a:avLst/>
+                    </a:prstGeom>
+                  </pic:spPr>
+                </pic:pic>
+              </a:graphicData>
+            </a:graphic>
+          </wp:inline>
+        </w:drawing>
+      </w:r>
+    </w:p>
+    <w:p>
+      <w:pPr>
+        <w:adjustRightInd w:val="0"/>
+        <w:snapToGrid w:val="0"/>
+        <w:rPr>
+          <w:rFonts w:ascii="Helvetica" w:eastAsia="Times New Roman" w:hAnsi="Helvetica" w:cs="Helvetica"/>
+          <w:color w:val="2D3B45"/>
+        </w:rPr>
+      </w:pPr>
+    </w:p>
+    <w:p>
+      <w:pPr>
+        <w:adjustRightInd w:val="0"/>
+        <w:snapToGrid w:val="0"/>
+        <w:rPr>
+          <w:rFonts w:ascii="Helvetica" w:eastAsia="Times New Roman" w:hAnsi="Helvetica" w:cs="Helvetica"/>
+          <w:b/>
+          <w:bCs/>
+          <w:color w:val="2D3B45"/>
+        </w:rPr>
+      </w:pPr>
+      <w:r>
+        <w:rPr>
+          <w:rFonts w:ascii="Helvetica" w:eastAsia="Times New Roman" w:hAnsi="Helvetica" w:cs="Helvetica"/>
+          <w:b/>
+          <w:bCs/>
+          <w:color w:val="2D3B45"/>
+        </w:rPr>
+        <w:t>Artists</w:t>
+      </w:r>
+    </w:p>
+    <w:p>
+      <w:pPr>
+        <w:adjustRightInd w:val="0"/>
+        <w:snapToGrid w:val="0"/>
+        <w:rPr>
+          <w:rFonts w:ascii="Helvetica" w:eastAsia="Times New Roman" w:hAnsi="Helvetica" w:cs="Helvetica"/>
+          <w:color w:val="2D3B45"/>
+        </w:rPr>
+      </w:pPr>
+      <w:r>
+        <w:rPr>
+          <w:rFonts w:ascii="Helvetica" w:eastAsia="Times New Roman" w:hAnsi="Helvetica" w:cs="Helvetica"/>
+          <w:color w:val="2D3B45"/>
+        </w:rPr>
+        <w:t>In the playlists, 296k unique artists exist:</w:t>
+      </w:r>
+    </w:p>
+    <w:p>
+      <w:pPr>
+        <w:adjustRightInd w:val="0"/>
+        <w:snapToGrid w:val="0"/>
+        <w:jc w:val="center"/>
+        <w:rPr>
+          <w:rFonts w:ascii="Helvetica" w:eastAsia="Times New Roman" w:hAnsi="Helvetica" w:cs="Helvetica"/>
+          <w:color w:val="2D3B45"/>
+        </w:rPr>
+      </w:pPr>
+      <w:r>
+        <w:rPr>
+          <w:rFonts w:ascii="Helvetica" w:eastAsia="Times New Roman" w:hAnsi="Helvetica" w:cs="Helvetica"/>
+          <w:noProof/>
+          <w:color w:val="2D3B45"/>
+        </w:rPr>
+        <w:drawing>
+          <wp:inline distT="0" distB="0" distL="0" distR="0" wp14:anchorId="1EBD3061" wp14:editId="5AF5BA0D">
+            <wp:extent cx="4804834" cy="433406"/>
+            <wp:effectExtent l="0" t="0" r="0" b="0"/>
+            <wp:docPr id="13" name="Picture 13"/>
+            <wp:cNvGraphicFramePr>
+              <a:graphicFrameLocks xmlns:a="http://schemas.openxmlformats.org/drawingml/2006/main" noChangeAspect="1"/>
+            </wp:cNvGraphicFramePr>
+            <a:graphic xmlns:a="http://schemas.openxmlformats.org/drawingml/2006/main">
+              <a:graphicData uri="http://schemas.openxmlformats.org/drawingml/2006/picture">
+                <pic:pic xmlns:pic="http://schemas.openxmlformats.org/drawingml/2006/picture">
+                  <pic:nvPicPr>
+                    <pic:cNvPr id="1" name=""/>
+                    <pic:cNvPicPr/>
+                  </pic:nvPicPr>
+                  <pic:blipFill>
+                    <a:blip r:embed="rId11"/>
+                    <a:stretch>
+                      <a:fillRect/>
+                    </a:stretch>
+                  </pic:blipFill>
+                  <pic:spPr>
+                    <a:xfrm>
+                      <a:off x="0" y="0"/>
+                      <a:ext cx="5051017" cy="455612"/>
+                    </a:xfrm>
+                    <a:prstGeom prst="rect">
+                      <a:avLst/>
+                    </a:prstGeom>
+                  </pic:spPr>
+                </pic:pic>
+              </a:graphicData>
+            </a:graphic>
+          </wp:inline>
+        </w:drawing>
+      </w:r>
+    </w:p>
+    <w:p>
+      <w:pPr>
+        <w:adjustRightInd w:val="0"/>
+        <w:snapToGrid w:val="0"/>
+        <w:rPr>
+          <w:rFonts w:ascii="Helvetica" w:eastAsia="Times New Roman" w:hAnsi="Helvetica" w:cs="Helvetica"/>
+          <w:color w:val="2D3B45"/>
+        </w:rPr>
+      </w:pPr>
+      <w:r>
+        <w:rPr>
+          <w:rFonts w:ascii="Helvetica" w:eastAsia="Times New Roman" w:hAnsi="Helvetica" w:cs="Helvetica"/>
+          <w:color w:val="2D3B45"/>
+        </w:rPr>
+        <w:t>By examining the number of appearances in playlists, we are able to determine the popularity of Artists based on our dataset.  Spotify also supplies a field called ‘artist popularity’; however, we found that a majority of Artists in our dataset had a popularity of 0, so we will not rely on the Spotify popularity data.</w:t>
+      </w:r>
+    </w:p>
+    <w:p>
+      <w:pPr>
+        <w:adjustRightInd w:val="0"/>
+        <w:snapToGrid w:val="0"/>
+        <w:jc w:val="center"/>
+        <w:rPr>
+          <w:rFonts w:ascii="Helvetica" w:eastAsia="Times New Roman" w:hAnsi="Helvetica" w:cs="Helvetica"/>
+          <w:color w:val="2D3B45"/>
+        </w:rPr>
+      </w:pPr>
+      <w:r>
+        <w:rPr>
+          <w:rFonts w:ascii="Helvetica" w:eastAsia="Times New Roman" w:hAnsi="Helvetica" w:cs="Helvetica"/>
+          <w:noProof/>
+          <w:color w:val="2D3B45"/>
+        </w:rPr>
+        <w:lastRenderedPageBreak/>
+        <w:drawing>
+          <wp:inline distT="0" distB="0" distL="0" distR="0" wp14:anchorId="1FEF6322" wp14:editId="3DBAE419">
+            <wp:extent cx="3313715" cy="2794000"/>
+            <wp:effectExtent l="0" t="0" r="1270" b="0"/>
+            <wp:docPr id="6" name="Picture 6"/>
+            <wp:cNvGraphicFramePr>
+              <a:graphicFrameLocks xmlns:a="http://schemas.openxmlformats.org/drawingml/2006/main" noChangeAspect="1"/>
+            </wp:cNvGraphicFramePr>
+            <a:graphic xmlns:a="http://schemas.openxmlformats.org/drawingml/2006/main">
+              <a:graphicData uri="http://schemas.openxmlformats.org/drawingml/2006/picture">
+                <pic:pic xmlns:pic="http://schemas.openxmlformats.org/drawingml/2006/picture">
+                  <pic:nvPicPr>
+                    <pic:cNvPr id="1" name=""/>
+                    <pic:cNvPicPr/>
+                  </pic:nvPicPr>
+                  <pic:blipFill>
+                    <a:blip r:embed="rId12"/>
+                    <a:stretch>
+                      <a:fillRect/>
+                    </a:stretch>
+                  </pic:blipFill>
+                  <pic:spPr>
+                    <a:xfrm>
+                      <a:off x="0" y="0"/>
+                      <a:ext cx="3338192" cy="2814638"/>
+                    </a:xfrm>
+                    <a:prstGeom prst="rect">
+                      <a:avLst/>
+                    </a:prstGeom>
+                  </pic:spPr>
+                </pic:pic>
+              </a:graphicData>
+            </a:graphic>
+          </wp:inline>
+        </w:drawing>
+      </w:r>
+    </w:p>
+    <w:p>
+      <w:pPr>
+        <w:adjustRightInd w:val="0"/>
+        <w:snapToGrid w:val="0"/>
+        <w:rPr>
+          <w:rFonts w:ascii="Helvetica" w:eastAsia="Times New Roman" w:hAnsi="Helvetica" w:cs="Helvetica"/>
+          <w:color w:val="2D3B45"/>
+        </w:rPr>
+      </w:pPr>
+      <w:r>
+        <w:rPr>
+          <w:rFonts w:ascii="Helvetica" w:eastAsia="Times New Roman" w:hAnsi="Helvetica" w:cs="Helvetica"/>
+          <w:color w:val="2D3B45"/>
+        </w:rPr>
+        <w:t>Spotify supplies genres by artist.  After extracting this data, we determined that over 60% of artists had no genre assigned by Spotify, so we will not rely on this data.</w:t>
+      </w:r>
+    </w:p>
+    <w:p>
+      <w:pPr>
+        <w:adjustRightInd w:val="0"/>
+        <w:snapToGrid w:val="0"/>
+        <w:rPr>
+          <w:rFonts w:ascii="Helvetica" w:eastAsia="Times New Roman" w:hAnsi="Helvetica" w:cs="Helvetica"/>
+          <w:color w:val="2D3B45"/>
+        </w:rPr>
+      </w:pPr>
+    </w:p>
+    <w:p>
+      <w:pPr>
+        <w:adjustRightInd w:val="0"/>
+        <w:snapToGrid w:val="0"/>
+        <w:rPr>
+          <w:rFonts w:ascii="Helvetica" w:eastAsia="Times New Roman" w:hAnsi="Helvetica" w:cs="Helvetica"/>
+          <w:b/>
+          <w:bCs/>
+          <w:color w:val="2D3B45"/>
+        </w:rPr>
+      </w:pPr>
+      <w:r>
+        <w:rPr>
+          <w:rFonts w:ascii="Helvetica" w:eastAsia="Times New Roman" w:hAnsi="Helvetica" w:cs="Helvetica"/>
+          <w:b/>
+          <w:bCs/>
+          <w:color w:val="2D3B45"/>
+        </w:rPr>
+        <w:t>Tracks</w:t>
+      </w:r>
+    </w:p>
+    <w:p>
+      <w:pPr>
+        <w:adjustRightInd w:val="0"/>
+        <w:snapToGrid w:val="0"/>
+        <w:rPr>
+          <w:rFonts w:ascii="Helvetica" w:eastAsia="Times New Roman" w:hAnsi="Helvetica" w:cs="Helvetica"/>
+          <w:color w:val="2D3B45"/>
+        </w:rPr>
+      </w:pPr>
+      <w:r>
+        <w:rPr>
+          <w:rFonts w:ascii="Helvetica" w:eastAsia="Times New Roman" w:hAnsi="Helvetica" w:cs="Helvetica"/>
+          <w:color w:val="2D3B45"/>
+        </w:rPr>
+        <w:t xml:space="preserve">2.2M unique tracks can be found in the playlists.  </w:t>
+      </w:r>
+    </w:p>
+    <w:p>
+      <w:pPr>
+        <w:adjustRightInd w:val="0"/>
+        <w:snapToGrid w:val="0"/>
+        <w:jc w:val="center"/>
+        <w:rPr>
+          <w:rFonts w:ascii="Helvetica" w:eastAsia="Times New Roman" w:hAnsi="Helvetica" w:cs="Helvetica"/>
+          <w:color w:val="2D3B45"/>
+        </w:rPr>
+      </w:pPr>
+      <w:r>
+        <w:rPr>
+          <w:rFonts w:ascii="Helvetica" w:eastAsia="Times New Roman" w:hAnsi="Helvetica" w:cs="Helvetica"/>
+          <w:noProof/>
+          <w:color w:val="2D3B45"/>
+        </w:rPr>
+        <w:drawing>
+          <wp:inline distT="0" distB="0" distL="0" distR="0" wp14:anchorId="45CD5744" wp14:editId="7199B0C7">
+            <wp:extent cx="4780517" cy="347133"/>
+            <wp:effectExtent l="0" t="0" r="0" b="0"/>
+            <wp:docPr id="11" name="Picture 11"/>
+            <wp:cNvGraphicFramePr>
+              <a:graphicFrameLocks xmlns:a="http://schemas.openxmlformats.org/drawingml/2006/main" noChangeAspect="1"/>
+            </wp:cNvGraphicFramePr>
+            <a:graphic xmlns:a="http://schemas.openxmlformats.org/drawingml/2006/main">
+              <a:graphicData uri="http://schemas.openxmlformats.org/drawingml/2006/picture">
+                <pic:pic xmlns:pic="http://schemas.openxmlformats.org/drawingml/2006/picture">
+                  <pic:nvPicPr>
+                    <pic:cNvPr id="1" name=""/>
+                    <pic:cNvPicPr/>
+                  </pic:nvPicPr>
+                  <pic:blipFill>
+                    <a:blip r:embed="rId13"/>
+                    <a:stretch>
+                      <a:fillRect/>
+                    </a:stretch>
+                  </pic:blipFill>
+                  <pic:spPr>
+                    <a:xfrm>
+                      <a:off x="0" y="0"/>
+                      <a:ext cx="5264291" cy="382262"/>
+                    </a:xfrm>
+                    <a:prstGeom prst="rect">
+                      <a:avLst/>
+                    </a:prstGeom>
+                  </pic:spPr>
+                </pic:pic>
+              </a:graphicData>
+            </a:graphic>
+          </wp:inline>
+        </w:drawing>
+      </w:r>
+    </w:p>
+    <w:p>
+      <w:pPr>
+        <w:adjustRightInd w:val="0"/>
+        <w:snapToGrid w:val="0"/>
+        <w:rPr>
+          <w:rFonts w:ascii="Helvetica" w:eastAsia="Times New Roman" w:hAnsi="Helvetica" w:cs="Helvetica"/>
+          <w:color w:val="2D3B45"/>
+        </w:rPr>
+      </w:pPr>
+      <w:r>
+        <w:rPr>
+          <w:rFonts w:ascii="Helvetica" w:eastAsia="Times New Roman" w:hAnsi="Helvetica" w:cs="Helvetica"/>
+          <w:color w:val="2D3B45"/>
+        </w:rPr>
+        <w:t>After querying data from Spotify, various additional useful fields are available for each track.  Values are assigned to a significant portion of the population making these features useful for building recommendation lists.  Distributions of these features are available in the accompanying notebook.</w:t>
+      </w:r>
+    </w:p>
+    <w:p/>
+    <w:p/>
+    <w:p>
+      <w:pPr>
+        <w:rPr>
+          <w:b/>
+          <w:sz w:val="36"/>
+          <w:u w:val="single"/>
+        </w:rPr>
+      </w:pPr>
+      <w:bookmarkStart w:id="4" w:name="models"/>
+      <w:r>
+        <w:rPr>
+          <w:b/>
+          <w:sz w:val="36"/>
+          <w:u w:val="single"/>
+        </w:rPr>
+        <w:t>Models</w:t>
+      </w:r>
+      <w:r>
+        <w:rPr>
+          <w:sz w:val="36"/>
+        </w:rPr>
+        <w:t xml:space="preserve"> </w:t>
+      </w:r>
+      <w:hyperlink w:anchor="table_of_contents" w:history="1">
+        <w:r>
+          <w:rPr>
+            <w:rStyle w:val="Hyperlink"/>
+            <w:sz w:val="22"/>
+            <w:u w:val="none"/>
+          </w:rPr>
+          <w:t>(back to index)</w:t>
+        </w:r>
+      </w:hyperlink>
+    </w:p>
+    <w:bookmarkEnd w:id="4"/>
+    <w:p>
+      <w:r>
+        <w:t>&lt;summary of models and explanations&gt;</w:t>
+      </w:r>
+    </w:p>
+    <w:p/>
+    <w:p/>
+    <w:p>
+      <w:pPr>
+        <w:rPr>
+          <w:b/>
+          <w:sz w:val="36"/>
+          <w:u w:val="single"/>
+        </w:rPr>
+      </w:pPr>
+      <w:bookmarkStart w:id="5" w:name="scores_comparisons"/>
+      <w:r>
+        <w:rPr>
+          <w:b/>
+          <w:sz w:val="36"/>
+          <w:u w:val="single"/>
+        </w:rPr>
+        <w:t>Scores and Comparisons</w:t>
+      </w:r>
+      <w:r>
+        <w:rPr>
+          <w:b/>
+          <w:sz w:val="36"/>
+        </w:rPr>
+        <w:t xml:space="preserve"> </w:t>
+      </w:r>
+      <w:hyperlink w:anchor="table_of_contents" w:history="1">
+        <w:r>
+          <w:rPr>
+            <w:rStyle w:val="Hyperlink"/>
+            <w:sz w:val="22"/>
+            <w:u w:val="none"/>
+          </w:rPr>
+          <w:t>(back to index)</w:t>
+        </w:r>
+      </w:hyperlink>
+    </w:p>
+    <w:bookmarkEnd w:id="5"/>
+    <w:p>
+      <w:r>
+        <w:t>&lt;metrics for each model and comparisons&gt;</w:t>
+      </w:r>
+    </w:p>
+    <w:p/>
+    <w:p/>
+    <w:p>
+      <w:pPr>
+        <w:rPr>
+          <w:b/>
+          <w:sz w:val="36"/>
+          <w:u w:val="single"/>
+        </w:rPr>
+      </w:pPr>
+      <w:bookmarkStart w:id="6" w:name="conclusion"/>
+      <w:r>
+        <w:rPr>
+          <w:b/>
+          <w:sz w:val="36"/>
+          <w:u w:val="single"/>
+        </w:rPr>
+        <w:t>Conclusion</w:t>
+      </w:r>
+      <w:r>
+        <w:rPr>
+          <w:b/>
+          <w:sz w:val="36"/>
+        </w:rPr>
+        <w:t xml:space="preserve"> </w:t>
+      </w:r>
+      <w:hyperlink w:anchor="table_of_contents" w:history="1">
+        <w:r>
+          <w:rPr>
+            <w:rStyle w:val="Hyperlink"/>
+            <w:sz w:val="22"/>
+            <w:u w:val="none"/>
+          </w:rPr>
+          <w:t>(back to index)</w:t>
+        </w:r>
+      </w:hyperlink>
+    </w:p>
+    <w:bookmarkEnd w:id="6"/>
+    <w:p>
+      <w:r>
+        <w:t>&lt;findings&gt;</w:t>
+      </w:r>
     </w:p>
     <w:p/>
     <w:p/>
@@ -749,6 +1257,7 @@
     </w:p>
     <w:p>
       <w:r>
+        <w:lastRenderedPageBreak/>
         <w:t>To convert this to Git markdown:</w:t>
       </w:r>
     </w:p>
@@ -836,7 +1345,45 @@
           <w:sz w:val="16"/>
           <w:szCs w:val="16"/>
         </w:rPr>
-        <w:t xml:space="preserve"> Spotify\ Project-MeetingNotes-11-3-2019.docx -o README.md</w:t>
+        <w:t xml:space="preserve"> Spotify\ Project-</w:t>
+      </w:r>
+      <w:r>
+        <w:rPr>
+          <w:rFonts w:ascii="Menlo" w:hAnsi="Menlo" w:cs="Menlo"/>
+          <w:color w:val="538135" w:themeColor="accent6" w:themeShade="BF"/>
+          <w:sz w:val="16"/>
+          <w:szCs w:val="16"/>
+        </w:rPr>
+        <w:t>ProjectDocum</w:t>
+      </w:r>
+      <w:r>
+        <w:rPr>
+          <w:rFonts w:ascii="Menlo" w:hAnsi="Menlo" w:cs="Menlo"/>
+          <w:color w:val="538135" w:themeColor="accent6" w:themeShade="BF"/>
+          <w:sz w:val="16"/>
+          <w:szCs w:val="16"/>
+        </w:rPr>
+        <w:t>e</w:t>
+      </w:r>
+      <w:bookmarkStart w:id="7" w:name="_GoBack"/>
+      <w:bookmarkEnd w:id="7"/>
+      <w:r>
+        <w:rPr>
+          <w:rFonts w:ascii="Menlo" w:hAnsi="Menlo" w:cs="Menlo"/>
+          <w:color w:val="538135" w:themeColor="accent6" w:themeShade="BF"/>
+          <w:sz w:val="16"/>
+          <w:szCs w:val="16"/>
+        </w:rPr>
+        <w:t>nt</w:t>
+      </w:r>
+      <w:r>
+        <w:rPr>
+          <w:rFonts w:ascii="Menlo" w:hAnsi="Menlo" w:cs="Menlo"/>
+          <w:color w:val="538135" w:themeColor="accent6" w:themeShade="BF"/>
+          <w:sz w:val="16"/>
+          <w:szCs w:val="16"/>
+        </w:rPr>
+        <w:t>.docx -o README.md</w:t>
       </w:r>
     </w:p>
     <w:p/>
@@ -1557,6 +2104,18 @@
       <w:shd w:val="clear" w:color="auto" w:fill="E1DFDD"/>
     </w:rPr>
   </w:style>
+  <w:style w:type="character" w:styleId="FollowedHyperlink">
+    <w:name w:val="FollowedHyperlink"/>
+    <w:basedOn w:val="DefaultParagraphFont"/>
+    <w:uiPriority w:val="99"/>
+    <w:semiHidden/>
+    <w:unhideWhenUsed/>
+    <w:rsid w:val="001E4072"/>
+    <w:rPr>
+      <w:color w:val="954F72" w:themeColor="followedHyperlink"/>
+      <w:u w:val="single"/>
+    </w:rPr>
+  </w:style>
 </w:styles>
 </file>
 

</xml_diff>